<commit_message>
Why do we sleep? (1.1 full)
</commit_message>
<xml_diff>
--- a/Why do we sleep/text_eng.docx
+++ b/Why do we sleep/text_eng.docx
@@ -267,19 +267,7 @@
           <w:shd w:val="clear" w:color="auto" w:fill="FFFFFF"/>
           <w:lang w:val="en-US"/>
         </w:rPr>
-        <w:t xml:space="preserve">part which </w:t>
-      </w:r>
-      <w:proofErr w:type="gramStart"/>
-      <w:r>
-        <w:rPr>
-          <w:rFonts w:cs="Arial"/>
-          <w:color w:val="000000"/>
-          <w:sz w:val="20"/>
-          <w:szCs w:val="20"/>
-          <w:shd w:val="clear" w:color="auto" w:fill="FFFFFF"/>
-          <w:lang w:val="en-US"/>
-        </w:rPr>
-        <w:t>is</w:t>
+        <w:t>part which is</w:t>
       </w:r>
       <w:r>
         <w:rPr>
@@ -303,9 +291,13 @@
         </w:rPr>
         <w:t>.</w:t>
       </w:r>
-      <w:proofErr w:type="gramEnd"/>
     </w:p>
     <w:p>
+      <w:pPr>
+        <w:rPr>
+          <w:lang w:val="en-US"/>
+        </w:rPr>
+      </w:pPr>
       <w:r>
         <w:rPr>
           <w:rFonts w:cs="Arial"/>
@@ -331,785 +323,41 @@
         </w:rPr>
         <w:t xml:space="preserve"> </w:t>
       </w:r>
-      <w:proofErr w:type="spellStart"/>
-      <w:r>
-        <w:t>New</w:t>
-      </w:r>
-      <w:proofErr w:type="spellEnd"/>
-      <w:r>
-        <w:t xml:space="preserve"> </w:t>
-      </w:r>
-      <w:proofErr w:type="spellStart"/>
-      <w:r>
-        <w:t>research</w:t>
-      </w:r>
-      <w:proofErr w:type="spellEnd"/>
-      <w:r>
-        <w:t xml:space="preserve"> </w:t>
-      </w:r>
-      <w:proofErr w:type="spellStart"/>
-      <w:r>
-        <w:t>is</w:t>
-      </w:r>
-      <w:proofErr w:type="spellEnd"/>
-      <w:r>
-        <w:t xml:space="preserve"> </w:t>
-      </w:r>
-      <w:proofErr w:type="spellStart"/>
-      <w:r>
-        <w:t>giving</w:t>
-      </w:r>
-      <w:proofErr w:type="spellEnd"/>
-      <w:r>
-        <w:t xml:space="preserve"> </w:t>
-      </w:r>
-      <w:proofErr w:type="spellStart"/>
-      <w:r>
-        <w:t>scientists</w:t>
-      </w:r>
-      <w:proofErr w:type="spellEnd"/>
-      <w:r>
-        <w:t xml:space="preserve"> </w:t>
-      </w:r>
-      <w:proofErr w:type="spellStart"/>
-      <w:r>
-        <w:t>an</w:t>
-      </w:r>
-      <w:proofErr w:type="spellEnd"/>
-      <w:r>
-        <w:t xml:space="preserve"> </w:t>
-      </w:r>
-      <w:proofErr w:type="spellStart"/>
-      <w:r>
-        <w:t>insight</w:t>
-      </w:r>
-      <w:proofErr w:type="spellEnd"/>
-      <w:r>
-        <w:t xml:space="preserve"> </w:t>
-      </w:r>
-      <w:proofErr w:type="spellStart"/>
-      <w:r>
-        <w:t>into</w:t>
-      </w:r>
-      <w:proofErr w:type="spellEnd"/>
-      <w:r>
-        <w:t xml:space="preserve"> </w:t>
-      </w:r>
-      <w:proofErr w:type="spellStart"/>
-      <w:r>
-        <w:t>why</w:t>
-      </w:r>
-      <w:proofErr w:type="spellEnd"/>
-      <w:r>
-        <w:t xml:space="preserve"> </w:t>
-      </w:r>
-      <w:proofErr w:type="spellStart"/>
-      <w:r>
-        <w:t>we</w:t>
-      </w:r>
-      <w:proofErr w:type="spellEnd"/>
-      <w:r>
-        <w:t xml:space="preserve"> </w:t>
-      </w:r>
-      <w:proofErr w:type="spellStart"/>
-      <w:r>
-        <w:t>sleep</w:t>
-      </w:r>
-      <w:proofErr w:type="spellEnd"/>
-      <w:r>
-        <w:t xml:space="preserve"> </w:t>
-      </w:r>
-      <w:proofErr w:type="spellStart"/>
-      <w:r>
-        <w:t>and</w:t>
-      </w:r>
-      <w:proofErr w:type="spellEnd"/>
-      <w:r>
-        <w:t xml:space="preserve"> </w:t>
-      </w:r>
-      <w:proofErr w:type="spellStart"/>
-      <w:r>
-        <w:t>what</w:t>
-      </w:r>
-      <w:proofErr w:type="spellEnd"/>
-      <w:r>
-        <w:t xml:space="preserve"> </w:t>
-      </w:r>
-      <w:proofErr w:type="spellStart"/>
-      <w:r>
-        <w:t>happens</w:t>
-      </w:r>
-      <w:proofErr w:type="spellEnd"/>
-      <w:r>
-        <w:t xml:space="preserve"> </w:t>
-      </w:r>
-      <w:proofErr w:type="spellStart"/>
-      <w:r>
-        <w:t>when</w:t>
-      </w:r>
-      <w:proofErr w:type="spellEnd"/>
-      <w:r>
-        <w:t xml:space="preserve"> </w:t>
-      </w:r>
-      <w:proofErr w:type="spellStart"/>
-      <w:r>
-        <w:t>we</w:t>
-      </w:r>
-      <w:proofErr w:type="spellEnd"/>
-      <w:r>
-        <w:t xml:space="preserve"> </w:t>
-      </w:r>
-      <w:proofErr w:type="spellStart"/>
-      <w:r>
-        <w:t>do</w:t>
-      </w:r>
-      <w:proofErr w:type="spellEnd"/>
-      <w:r>
-        <w:t xml:space="preserve"> </w:t>
-      </w:r>
-      <w:proofErr w:type="spellStart"/>
-      <w:r>
-        <w:t>it</w:t>
-      </w:r>
-      <w:proofErr w:type="spellEnd"/>
-      <w:r>
+      <w:r>
+        <w:rPr>
+          <w:lang w:val="en-US"/>
+        </w:rPr>
+        <w:t>New research is giving scientists an insight into why we sleep and what happens when we do it</w:t>
+      </w:r>
+      <w:r>
+        <w:rPr>
+          <w:lang w:val="en-US"/>
+        </w:rPr>
         <w:t>.</w:t>
       </w:r>
     </w:p>
     <w:p>
-      <w:proofErr w:type="spellStart"/>
-      <w:r>
-        <w:t>At</w:t>
-      </w:r>
-      <w:proofErr w:type="spellEnd"/>
-      <w:r>
-        <w:t xml:space="preserve"> </w:t>
-      </w:r>
-      <w:proofErr w:type="spellStart"/>
-      <w:r>
-        <w:t>the</w:t>
-      </w:r>
-      <w:proofErr w:type="spellEnd"/>
-      <w:r>
-        <w:t xml:space="preserve"> </w:t>
-      </w:r>
-      <w:proofErr w:type="spellStart"/>
-      <w:r>
-        <w:t>end</w:t>
-      </w:r>
-      <w:proofErr w:type="spellEnd"/>
-      <w:r>
-        <w:t xml:space="preserve"> </w:t>
-      </w:r>
-      <w:proofErr w:type="spellStart"/>
-      <w:r>
-        <w:t>of</w:t>
-      </w:r>
-      <w:proofErr w:type="spellEnd"/>
-      <w:r>
-        <w:t xml:space="preserve"> </w:t>
-      </w:r>
-      <w:proofErr w:type="spellStart"/>
-      <w:r>
-        <w:t>each</w:t>
-      </w:r>
-      <w:proofErr w:type="spellEnd"/>
-      <w:r>
-        <w:t xml:space="preserve"> </w:t>
-      </w:r>
-      <w:proofErr w:type="spellStart"/>
-      <w:r>
-        <w:t>day</w:t>
-      </w:r>
-      <w:proofErr w:type="spellEnd"/>
-      <w:r>
-        <w:t xml:space="preserve"> </w:t>
-      </w:r>
-      <w:proofErr w:type="spellStart"/>
-      <w:r>
-        <w:t>we</w:t>
-      </w:r>
-      <w:proofErr w:type="spellEnd"/>
-      <w:r>
-        <w:t xml:space="preserve"> </w:t>
-      </w:r>
-      <w:proofErr w:type="spellStart"/>
-      <w:r>
-        <w:t>be</w:t>
-      </w:r>
-      <w:bookmarkStart w:id="0" w:name="_GoBack"/>
-      <w:bookmarkEnd w:id="0"/>
-      <w:r>
-        <w:t>come</w:t>
-      </w:r>
-      <w:proofErr w:type="spellEnd"/>
-      <w:r>
-        <w:t xml:space="preserve"> </w:t>
-      </w:r>
-      <w:proofErr w:type="spellStart"/>
-      <w:r>
-        <w:t>unconscious</w:t>
-      </w:r>
-      <w:proofErr w:type="spellEnd"/>
-      <w:r>
-        <w:t xml:space="preserve"> </w:t>
-      </w:r>
-      <w:proofErr w:type="spellStart"/>
-      <w:r>
-        <w:t>and</w:t>
-      </w:r>
-      <w:proofErr w:type="spellEnd"/>
-      <w:r>
-        <w:t xml:space="preserve"> </w:t>
-      </w:r>
-      <w:proofErr w:type="spellStart"/>
-      <w:r>
-        <w:t>paralysed</w:t>
-      </w:r>
-      <w:proofErr w:type="spellEnd"/>
-      <w:r>
-        <w:t xml:space="preserve">. </w:t>
-      </w:r>
-      <w:proofErr w:type="spellStart"/>
-      <w:r>
-        <w:t>Sleep</w:t>
-      </w:r>
-      <w:proofErr w:type="spellEnd"/>
-      <w:r>
-        <w:t xml:space="preserve"> </w:t>
-      </w:r>
-      <w:proofErr w:type="spellStart"/>
-      <w:r>
-        <w:t>made</w:t>
-      </w:r>
-      <w:proofErr w:type="spellEnd"/>
-      <w:r>
-        <w:t xml:space="preserve"> </w:t>
-      </w:r>
-      <w:proofErr w:type="spellStart"/>
-      <w:r>
-        <w:t>our</w:t>
-      </w:r>
-      <w:proofErr w:type="spellEnd"/>
-      <w:r>
-        <w:t xml:space="preserve"> </w:t>
-      </w:r>
-      <w:proofErr w:type="spellStart"/>
-      <w:r>
-        <w:t>ancestors</w:t>
-      </w:r>
-      <w:proofErr w:type="spellEnd"/>
-      <w:r>
-        <w:t xml:space="preserve"> </w:t>
-      </w:r>
-      <w:proofErr w:type="spellStart"/>
-      <w:r>
-        <w:t>vulnerable</w:t>
-      </w:r>
-      <w:proofErr w:type="spellEnd"/>
-      <w:r>
-        <w:t xml:space="preserve"> </w:t>
-      </w:r>
-      <w:proofErr w:type="spellStart"/>
-      <w:r>
-        <w:t>to</w:t>
-      </w:r>
-      <w:proofErr w:type="spellEnd"/>
-      <w:r>
-        <w:t xml:space="preserve"> </w:t>
-      </w:r>
-      <w:proofErr w:type="spellStart"/>
-      <w:r>
-        <w:t>attack</w:t>
-      </w:r>
-      <w:proofErr w:type="spellEnd"/>
-      <w:r>
-        <w:t xml:space="preserve"> </w:t>
-      </w:r>
-      <w:proofErr w:type="spellStart"/>
-      <w:r>
-        <w:t>from</w:t>
-      </w:r>
-      <w:proofErr w:type="spellEnd"/>
-      <w:r>
-        <w:t xml:space="preserve"> </w:t>
-      </w:r>
-      <w:proofErr w:type="spellStart"/>
-      <w:r>
-        <w:t>wild</w:t>
-      </w:r>
-      <w:proofErr w:type="spellEnd"/>
-      <w:r>
-        <w:t xml:space="preserve"> </w:t>
-      </w:r>
-      <w:proofErr w:type="spellStart"/>
-      <w:r>
-        <w:t>animals</w:t>
-      </w:r>
-      <w:proofErr w:type="spellEnd"/>
-      <w:r>
-        <w:t xml:space="preserve">. </w:t>
-      </w:r>
-      <w:proofErr w:type="spellStart"/>
-      <w:r>
-        <w:t>So</w:t>
-      </w:r>
-      <w:proofErr w:type="spellEnd"/>
-      <w:r>
-        <w:t xml:space="preserve"> </w:t>
-      </w:r>
-      <w:proofErr w:type="spellStart"/>
-      <w:r>
-        <w:t>the</w:t>
-      </w:r>
-      <w:proofErr w:type="spellEnd"/>
-      <w:r>
-        <w:t xml:space="preserve"> </w:t>
-      </w:r>
-      <w:proofErr w:type="spellStart"/>
-      <w:r>
-        <w:t>potential</w:t>
-      </w:r>
-      <w:proofErr w:type="spellEnd"/>
-      <w:r>
-        <w:t xml:space="preserve"> </w:t>
-      </w:r>
-      <w:proofErr w:type="spellStart"/>
-      <w:r>
-        <w:t>risks</w:t>
-      </w:r>
-      <w:proofErr w:type="spellEnd"/>
-      <w:r>
-        <w:t xml:space="preserve"> </w:t>
-      </w:r>
-      <w:proofErr w:type="spellStart"/>
-      <w:r>
-        <w:t>of</w:t>
-      </w:r>
-      <w:proofErr w:type="spellEnd"/>
-      <w:r>
-        <w:t xml:space="preserve"> </w:t>
-      </w:r>
-      <w:proofErr w:type="spellStart"/>
-      <w:r>
-        <w:t>this</w:t>
-      </w:r>
-      <w:proofErr w:type="spellEnd"/>
-      <w:r>
-        <w:t xml:space="preserve"> </w:t>
-      </w:r>
-      <w:proofErr w:type="spellStart"/>
-      <w:r>
-        <w:t>process</w:t>
-      </w:r>
-      <w:proofErr w:type="spellEnd"/>
-      <w:r>
-        <w:t xml:space="preserve">, </w:t>
-      </w:r>
-      <w:proofErr w:type="spellStart"/>
-      <w:r>
-        <w:t>which</w:t>
-      </w:r>
-      <w:proofErr w:type="spellEnd"/>
-      <w:r>
-        <w:t xml:space="preserve"> </w:t>
-      </w:r>
-      <w:proofErr w:type="spellStart"/>
-      <w:r>
-        <w:t>is</w:t>
-      </w:r>
-      <w:proofErr w:type="spellEnd"/>
-      <w:r>
-        <w:t xml:space="preserve"> </w:t>
-      </w:r>
-      <w:proofErr w:type="spellStart"/>
-      <w:r>
-        <w:t>universal</w:t>
-      </w:r>
-      <w:proofErr w:type="spellEnd"/>
-      <w:r>
-        <w:t xml:space="preserve"> </w:t>
-      </w:r>
-      <w:proofErr w:type="spellStart"/>
-      <w:r>
-        <w:t>among</w:t>
-      </w:r>
-      <w:proofErr w:type="spellEnd"/>
-      <w:r>
-        <w:t xml:space="preserve"> </w:t>
-      </w:r>
-      <w:proofErr w:type="spellStart"/>
-      <w:r>
-        <w:t>mammals</w:t>
-      </w:r>
-      <w:proofErr w:type="spellEnd"/>
-      <w:r>
-        <w:t xml:space="preserve"> </w:t>
-      </w:r>
-      <w:proofErr w:type="spellStart"/>
-      <w:r>
-        <w:t>and</w:t>
-      </w:r>
-      <w:proofErr w:type="spellEnd"/>
-      <w:r>
-        <w:t xml:space="preserve"> </w:t>
-      </w:r>
-      <w:proofErr w:type="spellStart"/>
-      <w:r>
-        <w:t>many</w:t>
-      </w:r>
-      <w:proofErr w:type="spellEnd"/>
-      <w:r>
-        <w:t xml:space="preserve"> </w:t>
-      </w:r>
-      <w:proofErr w:type="spellStart"/>
-      <w:r>
-        <w:t>other</w:t>
-      </w:r>
-      <w:proofErr w:type="spellEnd"/>
-      <w:r>
-        <w:t xml:space="preserve"> </w:t>
-      </w:r>
-      <w:proofErr w:type="spellStart"/>
-      <w:r>
-        <w:t>groups</w:t>
-      </w:r>
-      <w:proofErr w:type="spellEnd"/>
-      <w:r>
-        <w:t xml:space="preserve">, </w:t>
-      </w:r>
-      <w:proofErr w:type="spellStart"/>
-      <w:r>
-        <w:t>must</w:t>
-      </w:r>
-      <w:proofErr w:type="spellEnd"/>
-      <w:r>
-        <w:t xml:space="preserve"> </w:t>
-      </w:r>
-      <w:proofErr w:type="spellStart"/>
-      <w:r>
-        <w:t>offer</w:t>
-      </w:r>
-      <w:proofErr w:type="spellEnd"/>
-      <w:r>
-        <w:t xml:space="preserve"> </w:t>
-      </w:r>
-      <w:proofErr w:type="spellStart"/>
-      <w:r>
-        <w:t>some</w:t>
-      </w:r>
-      <w:proofErr w:type="spellEnd"/>
-      <w:r>
-        <w:t xml:space="preserve"> </w:t>
-      </w:r>
-      <w:proofErr w:type="spellStart"/>
-      <w:r>
-        <w:t>sort</w:t>
-      </w:r>
-      <w:proofErr w:type="spellEnd"/>
-      <w:r>
-        <w:t xml:space="preserve"> </w:t>
-      </w:r>
-      <w:proofErr w:type="spellStart"/>
-      <w:r>
-        <w:t>of</w:t>
-      </w:r>
-      <w:proofErr w:type="spellEnd"/>
-      <w:r>
-        <w:t xml:space="preserve"> </w:t>
-      </w:r>
-      <w:proofErr w:type="spellStart"/>
-      <w:r>
-        <w:t>evolutionary</w:t>
-      </w:r>
-      <w:proofErr w:type="spellEnd"/>
-      <w:r>
-        <w:t xml:space="preserve"> </w:t>
-      </w:r>
-      <w:proofErr w:type="spellStart"/>
-      <w:r>
-        <w:t>advantage.</w:t>
-      </w:r>
-      <w:r>
-        <w:t>Research</w:t>
-      </w:r>
-      <w:proofErr w:type="spellEnd"/>
-      <w:r>
-        <w:t xml:space="preserve"> </w:t>
-      </w:r>
-      <w:proofErr w:type="spellStart"/>
-      <w:r>
-        <w:t>in</w:t>
-      </w:r>
-      <w:proofErr w:type="spellEnd"/>
-      <w:r>
-        <w:t xml:space="preserve"> </w:t>
-      </w:r>
-      <w:proofErr w:type="spellStart"/>
-      <w:r>
-        <w:t>this</w:t>
-      </w:r>
-      <w:proofErr w:type="spellEnd"/>
-      <w:r>
-        <w:t xml:space="preserve"> </w:t>
-      </w:r>
-      <w:proofErr w:type="spellStart"/>
-      <w:r>
-        <w:t>area</w:t>
-      </w:r>
-      <w:proofErr w:type="spellEnd"/>
-      <w:r>
-        <w:t xml:space="preserve"> </w:t>
-      </w:r>
-      <w:proofErr w:type="spellStart"/>
-      <w:r>
-        <w:t>was</w:t>
-      </w:r>
-      <w:proofErr w:type="spellEnd"/>
-      <w:r>
-        <w:t xml:space="preserve"> </w:t>
-      </w:r>
-      <w:proofErr w:type="spellStart"/>
-      <w:r>
-        <w:t>slow</w:t>
-      </w:r>
-      <w:proofErr w:type="spellEnd"/>
-      <w:r>
-        <w:t xml:space="preserve"> </w:t>
-      </w:r>
-      <w:proofErr w:type="spellStart"/>
-      <w:r>
-        <w:t>to</w:t>
-      </w:r>
-      <w:proofErr w:type="spellEnd"/>
-      <w:r>
-        <w:t xml:space="preserve"> </w:t>
-      </w:r>
-      <w:proofErr w:type="spellStart"/>
-      <w:r>
-        <w:t>take</w:t>
-      </w:r>
-      <w:proofErr w:type="spellEnd"/>
-      <w:r>
-        <w:t xml:space="preserve"> </w:t>
-      </w:r>
-      <w:proofErr w:type="spellStart"/>
-      <w:r>
-        <w:t>off</w:t>
-      </w:r>
-      <w:proofErr w:type="spellEnd"/>
-      <w:r>
-        <w:t xml:space="preserve">. </w:t>
-      </w:r>
-      <w:proofErr w:type="spellStart"/>
-      <w:r>
-        <w:t>But</w:t>
-      </w:r>
-      <w:proofErr w:type="spellEnd"/>
-      <w:r>
-        <w:t xml:space="preserve"> </w:t>
-      </w:r>
-      <w:proofErr w:type="spellStart"/>
-      <w:r>
-        <w:t>recently</w:t>
-      </w:r>
-      <w:proofErr w:type="spellEnd"/>
-      <w:r>
-        <w:t xml:space="preserve"> </w:t>
-      </w:r>
-      <w:proofErr w:type="spellStart"/>
-      <w:r>
-        <w:t>there</w:t>
-      </w:r>
-      <w:proofErr w:type="spellEnd"/>
-      <w:r>
-        <w:t xml:space="preserve"> </w:t>
-      </w:r>
-      <w:proofErr w:type="spellStart"/>
-      <w:r>
-        <w:t>has</w:t>
-      </w:r>
-      <w:proofErr w:type="spellEnd"/>
-      <w:r>
-        <w:t xml:space="preserve"> </w:t>
-      </w:r>
-      <w:proofErr w:type="spellStart"/>
-      <w:r>
-        <w:t>been</w:t>
-      </w:r>
-      <w:proofErr w:type="spellEnd"/>
-      <w:r>
-        <w:t xml:space="preserve"> a </w:t>
-      </w:r>
-      <w:proofErr w:type="spellStart"/>
-      <w:r>
-        <w:t>series</w:t>
-      </w:r>
-      <w:proofErr w:type="spellEnd"/>
-      <w:r>
-        <w:t xml:space="preserve"> </w:t>
-      </w:r>
-      <w:proofErr w:type="spellStart"/>
-      <w:r>
-        <w:t>of</w:t>
-      </w:r>
-      <w:proofErr w:type="spellEnd"/>
-      <w:r>
-        <w:t xml:space="preserve"> </w:t>
-      </w:r>
-      <w:proofErr w:type="spellStart"/>
-      <w:r>
-        <w:t>intriguing</w:t>
-      </w:r>
-      <w:proofErr w:type="spellEnd"/>
-      <w:r>
-        <w:t xml:space="preserve"> </w:t>
-      </w:r>
-      <w:proofErr w:type="spellStart"/>
-      <w:r>
-        <w:t>results</w:t>
-      </w:r>
-      <w:proofErr w:type="spellEnd"/>
-      <w:r>
-        <w:t xml:space="preserve"> </w:t>
-      </w:r>
-      <w:proofErr w:type="spellStart"/>
-      <w:r>
-        <w:t>that</w:t>
-      </w:r>
-      <w:proofErr w:type="spellEnd"/>
-      <w:r>
-        <w:t xml:space="preserve"> </w:t>
-      </w:r>
-      <w:proofErr w:type="spellStart"/>
-      <w:r>
-        <w:t>are</w:t>
-      </w:r>
-      <w:proofErr w:type="spellEnd"/>
-      <w:r>
-        <w:t xml:space="preserve"> </w:t>
-      </w:r>
-      <w:proofErr w:type="spellStart"/>
-      <w:r>
-        <w:t>giving</w:t>
-      </w:r>
-      <w:proofErr w:type="spellEnd"/>
-      <w:r>
-        <w:t xml:space="preserve"> </w:t>
-      </w:r>
-      <w:proofErr w:type="spellStart"/>
-      <w:r>
-        <w:t>researchers</w:t>
-      </w:r>
-      <w:proofErr w:type="spellEnd"/>
-      <w:r>
-        <w:t xml:space="preserve"> a </w:t>
-      </w:r>
-      <w:proofErr w:type="spellStart"/>
-      <w:r>
-        <w:t>new</w:t>
-      </w:r>
-      <w:proofErr w:type="spellEnd"/>
-      <w:r>
-        <w:t xml:space="preserve"> </w:t>
-      </w:r>
-      <w:proofErr w:type="spellStart"/>
-      <w:r>
-        <w:t>insight</w:t>
-      </w:r>
-      <w:proofErr w:type="spellEnd"/>
-      <w:r>
-        <w:t xml:space="preserve"> </w:t>
-      </w:r>
-      <w:proofErr w:type="spellStart"/>
-      <w:r>
-        <w:t>into</w:t>
-      </w:r>
-      <w:proofErr w:type="spellEnd"/>
-      <w:r>
-        <w:t xml:space="preserve"> </w:t>
-      </w:r>
-      <w:proofErr w:type="spellStart"/>
-      <w:r>
-        <w:t>why</w:t>
-      </w:r>
-      <w:proofErr w:type="spellEnd"/>
-      <w:r>
-        <w:t xml:space="preserve"> </w:t>
-      </w:r>
-      <w:proofErr w:type="spellStart"/>
-      <w:r>
-        <w:t>we</w:t>
-      </w:r>
-      <w:proofErr w:type="spellEnd"/>
-      <w:r>
-        <w:t xml:space="preserve"> </w:t>
-      </w:r>
-      <w:proofErr w:type="spellStart"/>
-      <w:r>
-        <w:t>sleep</w:t>
-      </w:r>
-      <w:proofErr w:type="spellEnd"/>
-      <w:r>
-        <w:t xml:space="preserve"> </w:t>
-      </w:r>
-      <w:proofErr w:type="spellStart"/>
-      <w:r>
-        <w:t>and</w:t>
-      </w:r>
-      <w:proofErr w:type="spellEnd"/>
-      <w:r>
-        <w:t xml:space="preserve"> </w:t>
-      </w:r>
-      <w:proofErr w:type="spellStart"/>
-      <w:r>
-        <w:t>what</w:t>
-      </w:r>
-      <w:proofErr w:type="spellEnd"/>
-      <w:r>
-        <w:t xml:space="preserve"> </w:t>
-      </w:r>
-      <w:proofErr w:type="spellStart"/>
-      <w:r>
-        <w:t>happens</w:t>
-      </w:r>
-      <w:proofErr w:type="spellEnd"/>
-      <w:r>
-        <w:t xml:space="preserve"> </w:t>
-      </w:r>
-      <w:proofErr w:type="spellStart"/>
-      <w:r>
-        <w:t>when</w:t>
-      </w:r>
-      <w:proofErr w:type="spellEnd"/>
-      <w:r>
-        <w:t xml:space="preserve"> </w:t>
-      </w:r>
-      <w:proofErr w:type="spellStart"/>
-      <w:r>
-        <w:t>we</w:t>
-      </w:r>
-      <w:proofErr w:type="spellEnd"/>
-      <w:r>
-        <w:t xml:space="preserve"> </w:t>
-      </w:r>
-      <w:proofErr w:type="spellStart"/>
-      <w:r>
-        <w:t>do</w:t>
-      </w:r>
-      <w:proofErr w:type="spellEnd"/>
-      <w:r>
-        <w:t xml:space="preserve"> </w:t>
-      </w:r>
-      <w:proofErr w:type="spellStart"/>
-      <w:r>
-        <w:t>it</w:t>
-      </w:r>
-      <w:proofErr w:type="spellEnd"/>
-      <w:r>
-        <w:t>.</w:t>
-      </w:r>
-      <w:r>
+      <w:pPr>
+        <w:rPr>
+          <w:lang w:val="en-US"/>
+        </w:rPr>
+      </w:pPr>
+      <w:r>
+        <w:rPr>
+          <w:lang w:val="en-US"/>
+        </w:rPr>
+        <w:t>At the end of each day we become unconscious and paralysed. Sleep made our ancestors vulnerable to attack from wild animals. So the potential risks of this process, which is universal among mammals and many other groups, must offer some sort of evolutionary advantage.</w:t>
+      </w:r>
+      <w:r>
+        <w:rPr>
+          <w:lang w:val="en-US"/>
+        </w:rPr>
+        <w:t>Research in this area was slow to take off. But recently there has been a series of intriguing results that are giving researchers a new insight into why we sleep and what happens when we do it.</w:t>
+      </w:r>
+      <w:r>
+        <w:rPr>
+          <w:lang w:val="en-US"/>
+        </w:rPr>
         <w:t xml:space="preserve"> </w:t>
       </w:r>
     </w:p>
@@ -1129,7 +377,6 @@
           <w:lang w:eastAsia="ru-RU"/>
         </w:rPr>
       </w:pPr>
-      <w:proofErr w:type="spellStart"/>
       <w:r>
         <w:rPr>
           <w:rFonts w:eastAsia="Times New Roman" w:cs="Helvetica"/>
@@ -1140,72 +387,7 @@
           <w:szCs w:val="20"/>
           <w:lang w:eastAsia="ru-RU"/>
         </w:rPr>
-        <w:t>Why</w:t>
-      </w:r>
-      <w:proofErr w:type="spellEnd"/>
-      <w:r>
-        <w:rPr>
-          <w:rFonts w:eastAsia="Times New Roman" w:cs="Helvetica"/>
-          <w:b/>
-          <w:bCs/>
-          <w:color w:val="1E1E1E"/>
-          <w:sz w:val="20"/>
-          <w:szCs w:val="20"/>
-          <w:lang w:eastAsia="ru-RU"/>
-        </w:rPr>
-        <w:t xml:space="preserve"> </w:t>
-      </w:r>
-      <w:proofErr w:type="spellStart"/>
-      <w:r>
-        <w:rPr>
-          <w:rFonts w:eastAsia="Times New Roman" w:cs="Helvetica"/>
-          <w:b/>
-          <w:bCs/>
-          <w:color w:val="1E1E1E"/>
-          <w:sz w:val="20"/>
-          <w:szCs w:val="20"/>
-          <w:lang w:eastAsia="ru-RU"/>
-        </w:rPr>
-        <w:t>do</w:t>
-      </w:r>
-      <w:proofErr w:type="spellEnd"/>
-      <w:r>
-        <w:rPr>
-          <w:rFonts w:eastAsia="Times New Roman" w:cs="Helvetica"/>
-          <w:b/>
-          <w:bCs/>
-          <w:color w:val="1E1E1E"/>
-          <w:sz w:val="20"/>
-          <w:szCs w:val="20"/>
-          <w:lang w:eastAsia="ru-RU"/>
-        </w:rPr>
-        <w:t xml:space="preserve"> I </w:t>
-      </w:r>
-      <w:proofErr w:type="spellStart"/>
-      <w:r>
-        <w:rPr>
-          <w:rFonts w:eastAsia="Times New Roman" w:cs="Helvetica"/>
-          <w:b/>
-          <w:bCs/>
-          <w:color w:val="1E1E1E"/>
-          <w:sz w:val="20"/>
-          <w:szCs w:val="20"/>
-          <w:lang w:eastAsia="ru-RU"/>
-        </w:rPr>
-        <w:t>sleep</w:t>
-      </w:r>
-      <w:proofErr w:type="spellEnd"/>
-      <w:r>
-        <w:rPr>
-          <w:rFonts w:eastAsia="Times New Roman" w:cs="Helvetica"/>
-          <w:b/>
-          <w:bCs/>
-          <w:color w:val="1E1E1E"/>
-          <w:sz w:val="20"/>
-          <w:szCs w:val="20"/>
-          <w:lang w:eastAsia="ru-RU"/>
-        </w:rPr>
-        <w:t>?</w:t>
+        <w:t>Why do I sleep?</w:t>
       </w:r>
     </w:p>
     <w:p>
@@ -1232,55 +414,7 @@
           <w:shd w:val="clear" w:color="auto" w:fill="FFFFFF"/>
           <w:lang w:val="en-US"/>
         </w:rPr>
-        <w:t xml:space="preserve">Scientists simply </w:t>
-      </w:r>
-      <w:proofErr w:type="gramStart"/>
-      <w:r>
-        <w:rPr>
-          <w:rFonts w:cs="Helvetica"/>
-          <w:color w:val="404040"/>
-          <w:sz w:val="20"/>
-          <w:szCs w:val="20"/>
-          <w:shd w:val="clear" w:color="auto" w:fill="FFFFFF"/>
-          <w:lang w:val="en-US"/>
-        </w:rPr>
-        <w:t>don't</w:t>
-      </w:r>
-      <w:proofErr w:type="gramEnd"/>
-      <w:r>
-        <w:rPr>
-          <w:rFonts w:cs="Helvetica"/>
-          <w:color w:val="404040"/>
-          <w:sz w:val="20"/>
-          <w:szCs w:val="20"/>
-          <w:shd w:val="clear" w:color="auto" w:fill="FFFFFF"/>
-          <w:lang w:val="en-US"/>
-        </w:rPr>
-        <w:t xml:space="preserve"> know for sure. In broad </w:t>
-      </w:r>
-      <w:proofErr w:type="gramStart"/>
-      <w:r>
-        <w:rPr>
-          <w:rFonts w:cs="Helvetica"/>
-          <w:color w:val="404040"/>
-          <w:sz w:val="20"/>
-          <w:szCs w:val="20"/>
-          <w:shd w:val="clear" w:color="auto" w:fill="FFFFFF"/>
-          <w:lang w:val="en-US"/>
-        </w:rPr>
-        <w:t>terms</w:t>
-      </w:r>
-      <w:proofErr w:type="gramEnd"/>
-      <w:r>
-        <w:rPr>
-          <w:rFonts w:cs="Helvetica"/>
-          <w:color w:val="404040"/>
-          <w:sz w:val="20"/>
-          <w:szCs w:val="20"/>
-          <w:shd w:val="clear" w:color="auto" w:fill="FFFFFF"/>
-          <w:lang w:val="en-US"/>
-        </w:rPr>
-        <w:t xml:space="preserve"> researchers believe it is to enable our bodies and especially our brains to recover. Recently researchers have been able to find out some of the detailed processes involved.</w:t>
+        <w:t>Scientists simply don't know for sure. In broad terms researchers believe it is to enable our bodies and especially our brains to recover. Recently researchers have been able to find out some of the detailed processes involved.</w:t>
       </w:r>
     </w:p>
     <w:p>
@@ -1303,55 +437,7 @@
           <w:shd w:val="clear" w:color="auto" w:fill="FFFFFF"/>
           <w:lang w:val="en-US"/>
         </w:rPr>
-        <w:t xml:space="preserve">During the day </w:t>
-      </w:r>
-      <w:proofErr w:type="gramStart"/>
-      <w:r>
-        <w:rPr>
-          <w:rFonts w:cs="Helvetica"/>
-          <w:color w:val="404040"/>
-          <w:sz w:val="20"/>
-          <w:szCs w:val="20"/>
-          <w:shd w:val="clear" w:color="auto" w:fill="FFFFFF"/>
-          <w:lang w:val="en-US"/>
-        </w:rPr>
-        <w:t>brain</w:t>
-      </w:r>
-      <w:proofErr w:type="gramEnd"/>
-      <w:r>
-        <w:rPr>
-          <w:rFonts w:cs="Helvetica"/>
-          <w:color w:val="404040"/>
-          <w:sz w:val="20"/>
-          <w:szCs w:val="20"/>
-          <w:shd w:val="clear" w:color="auto" w:fill="FFFFFF"/>
-          <w:lang w:val="en-US"/>
-        </w:rPr>
-        <w:t xml:space="preserve"> cells build connections with other parts of the brain as a result of new experiences. During </w:t>
-      </w:r>
-      <w:proofErr w:type="gramStart"/>
-      <w:r>
-        <w:rPr>
-          <w:rFonts w:cs="Helvetica"/>
-          <w:color w:val="404040"/>
-          <w:sz w:val="20"/>
-          <w:szCs w:val="20"/>
-          <w:shd w:val="clear" w:color="auto" w:fill="FFFFFF"/>
-          <w:lang w:val="en-US"/>
-        </w:rPr>
-        <w:t>sleep</w:t>
-      </w:r>
-      <w:proofErr w:type="gramEnd"/>
-      <w:r>
-        <w:rPr>
-          <w:rFonts w:cs="Helvetica"/>
-          <w:color w:val="404040"/>
-          <w:sz w:val="20"/>
-          <w:szCs w:val="20"/>
-          <w:shd w:val="clear" w:color="auto" w:fill="FFFFFF"/>
-          <w:lang w:val="en-US"/>
-        </w:rPr>
-        <w:t xml:space="preserve"> it seems that important connections are strengthened and unimportant ones are pruned. Experiments with sleep-deprived rats have shown that this process of strengthening and pruning happens mostly while they sleep.</w:t>
+        <w:t>During the day brain cells build connections with other parts of the brain as a result of new experiences. During sleep it seems that important connections are strengthened and unimportant ones are pruned. Experiments with sleep-deprived rats have shown that this process of strengthening and pruning happens mostly while they sleep.</w:t>
       </w:r>
     </w:p>
     <w:p>
@@ -1374,31 +460,7 @@
           <w:shd w:val="clear" w:color="auto" w:fill="FFFFFF"/>
           <w:lang w:val="en-US"/>
         </w:rPr>
-        <w:t xml:space="preserve">And sleep </w:t>
-      </w:r>
-      <w:proofErr w:type="gramStart"/>
-      <w:r>
-        <w:rPr>
-          <w:rFonts w:cs="Helvetica"/>
-          <w:color w:val="404040"/>
-          <w:sz w:val="20"/>
-          <w:szCs w:val="20"/>
-          <w:shd w:val="clear" w:color="auto" w:fill="FFFFFF"/>
-          <w:lang w:val="en-US"/>
-        </w:rPr>
-        <w:t>is also</w:t>
-      </w:r>
-      <w:proofErr w:type="gramEnd"/>
-      <w:r>
-        <w:rPr>
-          <w:rFonts w:cs="Helvetica"/>
-          <w:color w:val="404040"/>
-          <w:sz w:val="20"/>
-          <w:szCs w:val="20"/>
-          <w:shd w:val="clear" w:color="auto" w:fill="FFFFFF"/>
-          <w:lang w:val="en-US"/>
-        </w:rPr>
-        <w:t xml:space="preserve"> an opportunity for the brain to be cleared of waste.</w:t>
+        <w:t>And sleep is also an opportunity for the brain to be cleared of waste.</w:t>
       </w:r>
     </w:p>
     <w:p>
@@ -1448,35 +510,7 @@
           <w:shd w:val="clear" w:color="auto" w:fill="FFFFFF"/>
           <w:lang w:val="en-US"/>
         </w:rPr>
-        <w:t xml:space="preserve">What happens when I </w:t>
-      </w:r>
-      <w:proofErr w:type="gramStart"/>
-      <w:r>
-        <w:rPr>
-          <w:rFonts w:cs="Arial"/>
-          <w:b/>
-          <w:bCs/>
-          <w:color w:val="252525"/>
-          <w:sz w:val="20"/>
-          <w:szCs w:val="20"/>
-          <w:shd w:val="clear" w:color="auto" w:fill="FFFFFF"/>
-          <w:lang w:val="en-US"/>
-        </w:rPr>
-        <w:t>don't</w:t>
-      </w:r>
-      <w:proofErr w:type="gramEnd"/>
-      <w:r>
-        <w:rPr>
-          <w:rFonts w:cs="Arial"/>
-          <w:b/>
-          <w:bCs/>
-          <w:color w:val="252525"/>
-          <w:sz w:val="20"/>
-          <w:szCs w:val="20"/>
-          <w:shd w:val="clear" w:color="auto" w:fill="FFFFFF"/>
-          <w:lang w:val="en-US"/>
-        </w:rPr>
-        <w:t xml:space="preserve"> get enough sleep?</w:t>
+        <w:t>What happens when I don't get enough sleep?</w:t>
       </w:r>
     </w:p>
     <w:p>
@@ -1501,53 +535,16 @@
         </w:rPr>
         <w:t xml:space="preserve">Researchers at Surrey University in Guildford have found that genes involved in inflammation seem to increase their activity. </w:t>
       </w:r>
-      <w:proofErr w:type="spellStart"/>
-      <w:r>
-        <w:rPr>
-          <w:rFonts w:cs="Helvetica"/>
-          <w:color w:val="404040"/>
-          <w:sz w:val="20"/>
-          <w:szCs w:val="20"/>
-          <w:shd w:val="clear" w:color="auto" w:fill="FFFFFF"/>
-          <w:lang w:val="en-US"/>
-        </w:rPr>
-        <w:t>Dr</w:t>
-      </w:r>
-      <w:proofErr w:type="spellEnd"/>
-      <w:r>
-        <w:rPr>
-          <w:rFonts w:cs="Helvetica"/>
-          <w:color w:val="404040"/>
-          <w:sz w:val="20"/>
-          <w:szCs w:val="20"/>
-          <w:shd w:val="clear" w:color="auto" w:fill="FFFFFF"/>
-          <w:lang w:val="en-US"/>
-        </w:rPr>
-        <w:t xml:space="preserve"> Malcolm von </w:t>
-      </w:r>
-      <w:proofErr w:type="spellStart"/>
-      <w:r>
-        <w:rPr>
-          <w:rFonts w:cs="Helvetica"/>
-          <w:color w:val="404040"/>
-          <w:sz w:val="20"/>
-          <w:szCs w:val="20"/>
-          <w:shd w:val="clear" w:color="auto" w:fill="FFFFFF"/>
-          <w:lang w:val="en-US"/>
-        </w:rPr>
-        <w:t>Schantz</w:t>
-      </w:r>
-      <w:proofErr w:type="spellEnd"/>
-      <w:r>
-        <w:rPr>
-          <w:rFonts w:cs="Helvetica"/>
-          <w:color w:val="404040"/>
-          <w:sz w:val="20"/>
-          <w:szCs w:val="20"/>
-          <w:shd w:val="clear" w:color="auto" w:fill="FFFFFF"/>
-          <w:lang w:val="en-US"/>
-        </w:rPr>
-        <w:t>, who is involved with the Surrey research, believes that the genes are responding to lack of sleep as if the body is under stress.</w:t>
+      <w:r>
+        <w:rPr>
+          <w:rFonts w:cs="Helvetica"/>
+          <w:color w:val="404040"/>
+          <w:sz w:val="20"/>
+          <w:szCs w:val="20"/>
+          <w:shd w:val="clear" w:color="auto" w:fill="FFFFFF"/>
+          <w:lang w:val="en-US"/>
+        </w:rPr>
+        <w:t>Dr Malcolm von Schantz, who is involved with the Surrey research, believes that the genes are responding to lack of sleep as if the body is under stress.</w:t>
       </w:r>
       <w:r>
         <w:rPr>
@@ -1762,29 +759,16 @@
           <w:lang w:val="en-US"/>
         </w:rPr>
       </w:pPr>
-      <w:proofErr w:type="gramStart"/>
-      <w:r>
-        <w:rPr>
-          <w:rFonts w:cs="Helvetica"/>
-          <w:color w:val="404040"/>
-          <w:sz w:val="20"/>
-          <w:szCs w:val="20"/>
-          <w:shd w:val="clear" w:color="auto" w:fill="FFFFFF"/>
-          <w:lang w:val="en-US"/>
-        </w:rPr>
-        <w:t>That's</w:t>
-      </w:r>
-      <w:proofErr w:type="gramEnd"/>
-      <w:r>
-        <w:rPr>
-          <w:rFonts w:cs="Helvetica"/>
-          <w:color w:val="404040"/>
-          <w:sz w:val="20"/>
-          <w:szCs w:val="20"/>
-          <w:shd w:val="clear" w:color="auto" w:fill="FFFFFF"/>
-          <w:lang w:val="en-US"/>
-        </w:rPr>
-        <w:t xml:space="preserve"> a question that psychiatrists, notably Carl Jung and Sigmund Freud, have tried to answer but with limited success.</w:t>
+      <w:r>
+        <w:rPr>
+          <w:rFonts w:cs="Helvetica"/>
+          <w:color w:val="404040"/>
+          <w:sz w:val="20"/>
+          <w:szCs w:val="20"/>
+          <w:shd w:val="clear" w:color="auto" w:fill="FFFFFF"/>
+          <w:lang w:val="en-US"/>
+        </w:rPr>
+        <w:t>That's a question that psychiatrists, notably Carl Jung and Sigmund Freud, have tried to answer but with limited success.</w:t>
       </w:r>
       <w:r>
         <w:rPr>
@@ -1828,31 +812,7 @@
           <w:shd w:val="clear" w:color="auto" w:fill="FFFFFF"/>
           <w:lang w:val="en-US"/>
         </w:rPr>
-        <w:t xml:space="preserve"> a team at the ATR Computational Neuroscience Laboratories in Kyoto in Japan has begun </w:t>
-      </w:r>
-      <w:proofErr w:type="gramStart"/>
-      <w:r>
-        <w:rPr>
-          <w:rFonts w:cs="Helvetica"/>
-          <w:color w:val="404040"/>
-          <w:sz w:val="20"/>
-          <w:szCs w:val="20"/>
-          <w:shd w:val="clear" w:color="auto" w:fill="FFFFFF"/>
-          <w:lang w:val="en-US"/>
-        </w:rPr>
-        <w:t>trying</w:t>
-      </w:r>
-      <w:proofErr w:type="gramEnd"/>
-      <w:r>
-        <w:rPr>
-          <w:rFonts w:cs="Helvetica"/>
-          <w:color w:val="404040"/>
-          <w:sz w:val="20"/>
-          <w:szCs w:val="20"/>
-          <w:shd w:val="clear" w:color="auto" w:fill="FFFFFF"/>
-          <w:lang w:val="en-US"/>
-        </w:rPr>
-        <w:t xml:space="preserve"> to answer some of these questions by building the beginnings of a</w:t>
+        <w:t xml:space="preserve"> a team at the ATR Computational Neuroscience Laboratories in Kyoto in Japan has begun trying to answer some of these questions by building the beginnings of a</w:t>
       </w:r>
       <w:r>
         <w:rPr>
@@ -1912,31 +872,7 @@
           <w:shd w:val="clear" w:color="auto" w:fill="FFFFFF"/>
           <w:lang w:val="en-US"/>
         </w:rPr>
-        <w:t xml:space="preserve">They asked volunteers to doze off in an MRI scanner and recorded their brain patterns. The volunteers </w:t>
-      </w:r>
-      <w:proofErr w:type="gramStart"/>
-      <w:r>
-        <w:rPr>
-          <w:rFonts w:cs="Helvetica"/>
-          <w:color w:val="404040"/>
-          <w:sz w:val="20"/>
-          <w:szCs w:val="20"/>
-          <w:shd w:val="clear" w:color="auto" w:fill="FFFFFF"/>
-          <w:lang w:val="en-US"/>
-        </w:rPr>
-        <w:t>were then woken up and asked to tell researchers what they were dreaming about</w:t>
-      </w:r>
-      <w:proofErr w:type="gramEnd"/>
-      <w:r>
-        <w:rPr>
-          <w:rFonts w:cs="Helvetica"/>
-          <w:color w:val="404040"/>
-          <w:sz w:val="20"/>
-          <w:szCs w:val="20"/>
-          <w:shd w:val="clear" w:color="auto" w:fill="FFFFFF"/>
-          <w:lang w:val="en-US"/>
-        </w:rPr>
-        <w:t>.</w:t>
+        <w:t>They asked volunteers to doze off in an MRI scanner and recorded their brain patterns. The volunteers were then woken up and asked to tell researchers what they were dreaming about.</w:t>
       </w:r>
       <w:r>
         <w:rPr>
@@ -1958,55 +894,7 @@
           <w:shd w:val="clear" w:color="auto" w:fill="FFFFFF"/>
           <w:lang w:val="en-US"/>
         </w:rPr>
-        <w:t xml:space="preserve">The researchers then compared the accounts with the pattern of activity in the area of the brain responsible for processing visual information - and to their </w:t>
-      </w:r>
-      <w:proofErr w:type="gramStart"/>
-      <w:r>
-        <w:rPr>
-          <w:rFonts w:cs="Helvetica"/>
-          <w:color w:val="404040"/>
-          <w:sz w:val="20"/>
-          <w:szCs w:val="20"/>
-          <w:shd w:val="clear" w:color="auto" w:fill="FFFFFF"/>
-          <w:lang w:val="en-US"/>
-        </w:rPr>
-        <w:t>amazement</w:t>
-      </w:r>
-      <w:proofErr w:type="gramEnd"/>
-      <w:r>
-        <w:rPr>
-          <w:rFonts w:cs="Helvetica"/>
-          <w:color w:val="404040"/>
-          <w:sz w:val="20"/>
-          <w:szCs w:val="20"/>
-          <w:shd w:val="clear" w:color="auto" w:fill="FFFFFF"/>
-          <w:lang w:val="en-US"/>
-        </w:rPr>
-        <w:t xml:space="preserve"> they found that there was a correlation. So much so that they could predict which of the 20 different categories they had </w:t>
-      </w:r>
-      <w:proofErr w:type="gramStart"/>
-      <w:r>
-        <w:rPr>
-          <w:rFonts w:cs="Helvetica"/>
-          <w:color w:val="404040"/>
-          <w:sz w:val="20"/>
-          <w:szCs w:val="20"/>
-          <w:shd w:val="clear" w:color="auto" w:fill="FFFFFF"/>
-          <w:lang w:val="en-US"/>
-        </w:rPr>
-        <w:t>listed</w:t>
-      </w:r>
-      <w:proofErr w:type="gramEnd"/>
-      <w:r>
-        <w:rPr>
-          <w:rFonts w:cs="Helvetica"/>
-          <w:color w:val="404040"/>
-          <w:sz w:val="20"/>
-          <w:szCs w:val="20"/>
-          <w:shd w:val="clear" w:color="auto" w:fill="FFFFFF"/>
-          <w:lang w:val="en-US"/>
-        </w:rPr>
-        <w:t xml:space="preserve"> the patient had dreamt of with 80% accuracy.</w:t>
+        <w:t>The researchers then compared the accounts with the pattern of activity in the area of the brain responsible for processing visual information - and to their amazement they found that there was a correlation. So much so that they could predict which of the 20 different categories they had listed the patient had dreamt of with 80% accuracy.</w:t>
       </w:r>
     </w:p>
     <w:p>
@@ -2033,7 +921,6 @@
         </w:rPr>
         <w:t xml:space="preserve">7) To sum up, </w:t>
       </w:r>
-      <w:proofErr w:type="gramStart"/>
       <w:r>
         <w:rPr>
           <w:rFonts w:cs="Arial"/>
@@ -2043,9 +930,8 @@
           <w:shd w:val="clear" w:color="auto" w:fill="FFFFFF"/>
           <w:lang w:val="en-US"/>
         </w:rPr>
-        <w:t>The</w:t>
-      </w:r>
-      <w:proofErr w:type="gramEnd"/>
+        <w:t xml:space="preserve">The investigators hope </w:t>
+      </w:r>
       <w:r>
         <w:rPr>
           <w:rFonts w:cs="Arial"/>
@@ -2055,8 +941,10 @@
           <w:shd w:val="clear" w:color="auto" w:fill="FFFFFF"/>
           <w:lang w:val="en-US"/>
         </w:rPr>
-        <w:t xml:space="preserve"> investigators hope to find out soon whether the old adage "early to bed and early to rise" really does make</w:t>
-      </w:r>
+        <w:t>that</w:t>
+      </w:r>
+      <w:bookmarkStart w:id="0" w:name="_GoBack"/>
+      <w:bookmarkEnd w:id="0"/>
       <w:r>
         <w:rPr>
           <w:rFonts w:cs="Arial"/>
@@ -2066,29 +954,7 @@
           <w:shd w:val="clear" w:color="auto" w:fill="FFFFFF"/>
           <w:lang w:val="en-US"/>
         </w:rPr>
-        <w:t xml:space="preserve"> </w:t>
-      </w:r>
-      <w:r>
-        <w:rPr>
-          <w:rFonts w:cs="Arial"/>
-          <w:color w:val="252525"/>
-          <w:sz w:val="20"/>
-          <w:szCs w:val="20"/>
-          <w:shd w:val="clear" w:color="auto" w:fill="FFFFFF"/>
-          <w:lang w:val="en-US"/>
-        </w:rPr>
-        <w:t>us, if not "wealthy and wise", at least "healthy and wi</w:t>
-      </w:r>
-      <w:r>
-        <w:rPr>
-          <w:rFonts w:cs="Arial"/>
-          <w:color w:val="252525"/>
-          <w:sz w:val="20"/>
-          <w:szCs w:val="20"/>
-          <w:shd w:val="clear" w:color="auto" w:fill="FFFFFF"/>
-          <w:lang w:val="en-US"/>
-        </w:rPr>
-        <w:t>se".</w:t>
+        <w:t xml:space="preserve"> "early to bed and early to rise" really does make us, if not "wealthy and wise", at least "healthy and wise".</w:t>
       </w:r>
     </w:p>
     <w:p>
@@ -2109,25 +975,14 @@
         </w:rPr>
         <w:t xml:space="preserve">8) </w:t>
       </w:r>
-      <w:proofErr w:type="gramStart"/>
-      <w:r>
-        <w:rPr>
-          <w:rFonts w:cs="Arial"/>
-          <w:sz w:val="20"/>
-          <w:szCs w:val="20"/>
-          <w:lang w:val="en-US"/>
-        </w:rPr>
-        <w:t>That</w:t>
-      </w:r>
-      <w:proofErr w:type="gramEnd"/>
-      <w:r>
-        <w:rPr>
-          <w:rFonts w:cs="Arial"/>
-          <w:sz w:val="20"/>
-          <w:szCs w:val="20"/>
-          <w:lang w:val="en-US"/>
-        </w:rPr>
-        <w:t xml:space="preserve"> is all, thank you for your attention!</w:t>
+      <w:r>
+        <w:rPr>
+          <w:rFonts w:cs="Arial"/>
+          <w:sz w:val="20"/>
+          <w:szCs w:val="20"/>
+          <w:lang w:val="en-US"/>
+        </w:rPr>
+        <w:t>That is all, thank you for your attention!</w:t>
       </w:r>
     </w:p>
     <w:p>
@@ -3001,6 +1856,7 @@
   <w:style w:type="character" w:default="1" w:styleId="a0">
     <w:name w:val="Default Paragraph Font"/>
     <w:uiPriority w:val="1"/>
+    <w:semiHidden/>
     <w:unhideWhenUsed/>
   </w:style>
   <w:style w:type="table" w:default="1" w:styleId="a1">

</xml_diff>